<commit_message>
Mistake on Task 2
</commit_message>
<xml_diff>
--- a/ChurkLeung/Weekly Report 1.docx
+++ b/ChurkLeung/Weekly Report 1.docx
@@ -381,7 +381,23 @@
                 <w:sz w:val="24"/>
                 <w:szCs w:val="24"/>
               </w:rPr>
-              <w:t>Present Financial Modeling Tool project to the group</w:t>
+              <w:t xml:space="preserve">Present Financial </w:t>
+            </w:r>
+            <w:r>
+              <w:rPr>
+                <w:rFonts w:ascii="Times New Roman" w:hAnsi="Times New Roman" w:cs="Times New Roman"/>
+                <w:sz w:val="24"/>
+                <w:szCs w:val="24"/>
+              </w:rPr>
+              <w:t>Tracking</w:t>
+            </w:r>
+            <w:r>
+              <w:rPr>
+                <w:rFonts w:ascii="Times New Roman" w:hAnsi="Times New Roman" w:cs="Times New Roman"/>
+                <w:sz w:val="24"/>
+                <w:szCs w:val="24"/>
+              </w:rPr>
+              <w:t xml:space="preserve"> Tool project to the group</w:t>
             </w:r>
           </w:p>
         </w:tc>
@@ -653,17 +669,7 @@
                 <w:sz w:val="24"/>
                 <w:szCs w:val="24"/>
               </w:rPr>
-              <w:t>Set up G</w:t>
-            </w:r>
-            <w:bookmarkStart w:id="0" w:name="_GoBack"/>
-            <w:bookmarkEnd w:id="0"/>
-            <w:r>
-              <w:rPr>
-                <w:rFonts w:ascii="Times New Roman" w:hAnsi="Times New Roman" w:cs="Times New Roman"/>
-                <w:sz w:val="24"/>
-                <w:szCs w:val="24"/>
-              </w:rPr>
-              <w:t>oogle code page</w:t>
+              <w:t>Set up Google code page</w:t>
             </w:r>
           </w:p>
         </w:tc>
@@ -921,6 +927,8 @@
           <w:szCs w:val="24"/>
         </w:rPr>
       </w:pPr>
+      <w:bookmarkStart w:id="0" w:name="_GoBack"/>
+      <w:bookmarkEnd w:id="0"/>
     </w:p>
     <w:p>
       <w:pPr>
@@ -2543,7 +2551,7 @@
 </file>
 
 <file path=customXml/itemProps1.xml><?xml version="1.0" encoding="utf-8"?>
-<ds:datastoreItem xmlns:ds="http://schemas.openxmlformats.org/officeDocument/2006/customXml" ds:itemID="{F9945878-9DF0-4610-B26D-B6DE491EB53D}">
+<ds:datastoreItem xmlns:ds="http://schemas.openxmlformats.org/officeDocument/2006/customXml" ds:itemID="{1C5360DA-B2EF-46B5-B986-A6881F193F88}">
   <ds:schemaRefs>
     <ds:schemaRef ds:uri="http://schemas.openxmlformats.org/officeDocument/2006/bibliography"/>
   </ds:schemaRefs>

</xml_diff>